<commit_message>
Slides Template from CDS
</commit_message>
<xml_diff>
--- a/AdaNEXUS+BisectionEXP.docx
+++ b/AdaNEXUS+BisectionEXP.docx
@@ -41,18 +41,7 @@
                   <w:sz w:val="40"/>
                   <w:szCs w:val="40"/>
                 </w:rPr>
-                <m:t>def</m:t>
-              </m:r>
-              <m:r>
-                <m:rPr>
-                  <m:sty m:val="p"/>
-                </m:rPr>
-                <w:rPr>
-                  <w:rFonts w:ascii="Cambria Math" w:eastAsia="Calibri" w:hAnsi="Cambria Math" w:cstheme="minorHAnsi"/>
-                  <w:sz w:val="40"/>
-                  <w:szCs w:val="40"/>
-                </w:rPr>
-                <m:t xml:space="preserve">  </m:t>
+                <m:t xml:space="preserve">def  </m:t>
               </m:r>
             </m:fName>
             <m:e>
@@ -1215,15 +1204,7 @@
                   <w:sz w:val="40"/>
                   <w:szCs w:val="40"/>
                 </w:rPr>
-                <m:t xml:space="preserve"> </m:t>
-              </m:r>
-              <m:r>
-                <w:rPr>
-                  <w:rFonts w:ascii="Cambria Math" w:eastAsia="Calibri" w:hAnsi="Cambria Math" w:cstheme="minorHAnsi"/>
-                  <w:sz w:val="40"/>
-                  <w:szCs w:val="40"/>
-                </w:rPr>
-                <m:t xml:space="preserve"> AdaNEXUS(C</m:t>
+                <m:t xml:space="preserve">  AdaNEXUS(C</m:t>
               </m:r>
               <m:sSub>
                 <m:sSubPr>
@@ -1758,7 +1739,17 @@
                 <w:sz w:val="40"/>
                 <w:szCs w:val="40"/>
               </w:rPr>
-              <m:t>proxy</m:t>
+              <m:t>p</m:t>
+            </m:r>
+            <w:bookmarkStart w:id="0" w:name="_GoBack"/>
+            <w:bookmarkEnd w:id="0"/>
+            <m:r>
+              <w:rPr>
+                <w:rFonts w:ascii="Cambria Math" w:eastAsia="Calibri" w:hAnsi="Cambria Math" w:cstheme="minorHAnsi"/>
+                <w:sz w:val="40"/>
+                <w:szCs w:val="40"/>
+              </w:rPr>
+              <m:t>roxy</m:t>
             </m:r>
           </m:sub>
         </m:sSub>
@@ -2868,6 +2859,22 @@
             <w:sz w:val="40"/>
             <w:szCs w:val="40"/>
           </w:rPr>
+          <m:t xml:space="preserve"> </m:t>
+        </m:r>
+        <m:r>
+          <w:rPr>
+            <w:rFonts w:ascii="Cambria Math" w:eastAsia="Calibri" w:hAnsi="Cambria Math" w:cstheme="minorHAnsi"/>
+            <w:sz w:val="40"/>
+            <w:szCs w:val="40"/>
+          </w:rPr>
+          <m:t>, step</m:t>
+        </m:r>
+        <m:r>
+          <w:rPr>
+            <w:rFonts w:ascii="Cambria Math" w:eastAsia="Calibri" w:hAnsi="Cambria Math" w:cstheme="minorHAnsi"/>
+            <w:sz w:val="40"/>
+            <w:szCs w:val="40"/>
+          </w:rPr>
           <m:t>)</m:t>
         </m:r>
       </m:oMath>
@@ -3191,6 +3198,15 @@
         </w:rPr>
         <w:t xml:space="preserve">                              </w:t>
       </w:r>
+      <w:r>
+        <w:rPr>
+          <w:rFonts w:eastAsia="Calibri" w:cstheme="minorHAnsi"/>
+          <w:bCs/>
+          <w:sz w:val="40"/>
+          <w:szCs w:val="40"/>
+        </w:rPr>
+        <w:t xml:space="preserve">          </w:t>
+      </w:r>
       <m:oMath>
         <m:r>
           <w:rPr>
@@ -3216,34 +3232,36 @@
           <w:szCs w:val="40"/>
         </w:rPr>
       </w:pPr>
-      <m:oMathPara>
-        <m:oMathParaPr>
-          <m:jc m:val="left"/>
-        </m:oMathParaPr>
-        <m:oMath>
-          <m:r>
-            <m:rPr>
-              <m:sty m:val="p"/>
-            </m:rPr>
-            <w:rPr>
-              <w:rFonts w:ascii="Cambria Math" w:eastAsia="Calibri" w:hAnsi="Cambria Math" w:cstheme="minorHAnsi"/>
-              <w:sz w:val="40"/>
-              <w:szCs w:val="40"/>
-            </w:rPr>
-            <m:t xml:space="preserve">                    </m:t>
-          </m:r>
-          <m:r>
-            <w:rPr>
-              <w:rFonts w:ascii="Cambria Math" w:eastAsia="Calibri" w:hAnsi="Cambria Math" w:cstheme="minorHAnsi"/>
-              <w:sz w:val="40"/>
-              <w:szCs w:val="40"/>
-            </w:rPr>
-            <m:t>else :</m:t>
-          </m:r>
-        </m:oMath>
-      </m:oMathPara>
-      <w:bookmarkStart w:id="0" w:name="_GoBack"/>
-      <w:bookmarkEnd w:id="0"/>
+      <w:r>
+        <w:rPr>
+          <w:rFonts w:eastAsia="Calibri" w:cstheme="minorHAnsi"/>
+          <w:bCs/>
+          <w:sz w:val="40"/>
+          <w:szCs w:val="40"/>
+        </w:rPr>
+        <w:t xml:space="preserve">          </w:t>
+      </w:r>
+      <m:oMath>
+        <m:r>
+          <m:rPr>
+            <m:sty m:val="p"/>
+          </m:rPr>
+          <w:rPr>
+            <w:rFonts w:ascii="Cambria Math" w:eastAsia="Calibri" w:hAnsi="Cambria Math" w:cstheme="minorHAnsi"/>
+            <w:sz w:val="40"/>
+            <w:szCs w:val="40"/>
+          </w:rPr>
+          <m:t xml:space="preserve">                    </m:t>
+        </m:r>
+        <m:r>
+          <w:rPr>
+            <w:rFonts w:ascii="Cambria Math" w:eastAsia="Calibri" w:hAnsi="Cambria Math" w:cstheme="minorHAnsi"/>
+            <w:sz w:val="40"/>
+            <w:szCs w:val="40"/>
+          </w:rPr>
+          <m:t>else :</m:t>
+        </m:r>
+      </m:oMath>
     </w:p>
     <w:p>
       <w:pPr>
@@ -3266,7 +3284,25 @@
           <w:sz w:val="40"/>
           <w:szCs w:val="40"/>
         </w:rPr>
-        <w:t xml:space="preserve">                              </w:t>
+        <w:t xml:space="preserve">         </w:t>
+      </w:r>
+      <w:r>
+        <w:rPr>
+          <w:rFonts w:eastAsia="Calibri" w:cstheme="minorHAnsi"/>
+          <w:bCs/>
+          <w:sz w:val="40"/>
+          <w:szCs w:val="40"/>
+        </w:rPr>
+        <w:t xml:space="preserve">          </w:t>
+      </w:r>
+      <w:r>
+        <w:rPr>
+          <w:rFonts w:eastAsia="Calibri" w:cstheme="minorHAnsi"/>
+          <w:bCs/>
+          <w:sz w:val="40"/>
+          <w:szCs w:val="40"/>
+        </w:rPr>
+        <w:t xml:space="preserve">                     </w:t>
       </w:r>
       <m:oMath>
         <m:sSub>
@@ -3360,14 +3396,21 @@
             <w:sz w:val="40"/>
             <w:szCs w:val="40"/>
           </w:rPr>
-          <m:t xml:space="preserve"> , </m:t>
+          <m:t xml:space="preserve"> ,</m:t>
+        </m:r>
+        <m:r>
+          <w:rPr>
+            <w:rFonts w:ascii="Cambria Math" w:eastAsia="Calibri" w:hAnsi="Cambria Math" w:cstheme="minorHAnsi"/>
+            <w:sz w:val="40"/>
+            <w:szCs w:val="40"/>
+          </w:rPr>
+          <m:t>C</m:t>
         </m:r>
         <m:sSub>
           <m:sSubPr>
             <m:ctrlPr>
               <w:rPr>
                 <w:rFonts w:ascii="Cambria Math" w:eastAsia="Calibri" w:hAnsi="Cambria Math" w:cstheme="minorHAnsi"/>
-                <w:bCs/>
                 <w:i/>
                 <w:sz w:val="40"/>
                 <w:szCs w:val="40"/>
@@ -3376,15 +3419,12 @@
           </m:sSubPr>
           <m:e>
             <m:r>
-              <m:rPr>
-                <m:sty m:val="p"/>
-              </m:rPr>
-              <w:rPr>
-                <w:rFonts w:ascii="Cambria Math" w:eastAsia="Calibri" w:hAnsi="Cambria Math" w:cstheme="minorHAnsi"/>
-                <w:sz w:val="40"/>
-                <w:szCs w:val="40"/>
-              </w:rPr>
-              <m:t>Δ</m:t>
+              <w:rPr>
+                <w:rFonts w:ascii="Cambria Math" w:eastAsia="Calibri" w:hAnsi="Cambria Math" w:cstheme="minorHAnsi"/>
+                <w:sz w:val="40"/>
+                <w:szCs w:val="40"/>
+              </w:rPr>
+              <m:t>C</m:t>
             </m:r>
           </m:e>
           <m:sub>
@@ -3394,7 +3434,7 @@
                 <w:sz w:val="40"/>
                 <w:szCs w:val="40"/>
               </w:rPr>
-              <m:t>now</m:t>
+              <m:t>i</m:t>
             </m:r>
           </m:sub>
         </m:sSub>
@@ -5767,7 +5807,7 @@
 </file>
 
 <file path=customXml/itemProps1.xml><?xml version="1.0" encoding="utf-8"?>
-<ds:datastoreItem xmlns:ds="http://schemas.openxmlformats.org/officeDocument/2006/customXml" ds:itemID="{1F066DAE-E82A-4506-965E-C5E65A48B830}">
+<ds:datastoreItem xmlns:ds="http://schemas.openxmlformats.org/officeDocument/2006/customXml" ds:itemID="{76A0CD1E-E3FD-451C-B787-CC8019C6A4E8}">
   <ds:schemaRefs>
     <ds:schemaRef ds:uri="http://schemas.openxmlformats.org/officeDocument/2006/bibliography"/>
   </ds:schemaRefs>

</xml_diff>